<commit_message>
Update 1pp modfiy layout for prof/students pair
</commit_message>
<xml_diff>
--- a/doc/gpu-accel_raytracing_1pp.docx
+++ b/doc/gpu-accel_raytracing_1pp.docx
@@ -13,14 +13,16 @@
       </w:tblPr>
       <w:tblGrid>
         <w:gridCol w:w="562"/>
-        <w:gridCol w:w="5670"/>
+        <w:gridCol w:w="1276"/>
+        <w:gridCol w:w="3404"/>
+        <w:gridCol w:w="990"/>
         <w:gridCol w:w="4253"/>
       </w:tblGrid>
       <w:tr>
         <w:tc>
           <w:tcPr>
             <w:tcW w:w="10485" w:type="dxa"/>
-            <w:gridSpan w:val="3"/>
+            <w:gridSpan w:val="5"/>
             <w:vAlign w:val="center"/>
           </w:tcPr>
           <w:p>
@@ -35,7 +37,7 @@
             <w:r>
               <w:rPr>
                 <w:b/>
-                <w:sz w:val="32"/>
+                <w:sz w:val="24"/>
               </w:rPr>
               <w:t>GPU</w:t>
             </w:r>
@@ -43,14 +45,14 @@
               <w:rPr>
                 <w:rFonts w:hint="eastAsia"/>
                 <w:b/>
-                <w:sz w:val="32"/>
+                <w:sz w:val="24"/>
               </w:rPr>
               <w:t>-</w:t>
             </w:r>
             <w:r>
               <w:rPr>
                 <w:b/>
-                <w:sz w:val="32"/>
+                <w:sz w:val="24"/>
               </w:rPr>
               <w:t>A</w:t>
             </w:r>
@@ -58,14 +60,14 @@
               <w:rPr>
                 <w:rFonts w:hint="eastAsia"/>
                 <w:b/>
-                <w:sz w:val="32"/>
+                <w:sz w:val="24"/>
               </w:rPr>
               <w:t>ccelerated Raytracing Renderer</w:t>
             </w:r>
             <w:r>
               <w:rPr>
                 <w:b/>
-                <w:sz w:val="32"/>
+                <w:sz w:val="24"/>
               </w:rPr>
               <w:t xml:space="preserve"> </w:t>
             </w:r>
@@ -73,14 +75,14 @@
               <w:rPr>
                 <w:rFonts w:hint="eastAsia"/>
                 <w:b/>
-                <w:sz w:val="32"/>
+                <w:sz w:val="24"/>
               </w:rPr>
               <w:t>fo</w:t>
             </w:r>
             <w:r>
               <w:rPr>
                 <w:b/>
-                <w:sz w:val="32"/>
+                <w:sz w:val="24"/>
               </w:rPr>
               <w:t>r Unity(Plugin)</w:t>
             </w:r>
@@ -89,11 +91,13 @@
       </w:tr>
       <w:tr>
         <w:trPr>
-          <w:trHeight w:val="262"/>
+          <w:trHeight w:val="487"/>
         </w:trPr>
         <w:tc>
           <w:tcPr>
-            <w:tcW w:w="562" w:type="dxa"/>
+            <w:tcW w:w="1838" w:type="dxa"/>
+            <w:gridSpan w:val="2"/>
+            <w:vMerge w:val="restart"/>
             <w:vAlign w:val="center"/>
           </w:tcPr>
           <w:p>
@@ -101,15 +105,26 @@
               <w:spacing w:line="276" w:lineRule="auto"/>
               <w:jc w:val="center"/>
               <w:rPr>
-                <w:b/>
-                <w:sz w:val="16"/>
+                <w:sz w:val="18"/>
               </w:rPr>
             </w:pPr>
             <w:r>
               <w:rPr>
                 <w:rFonts w:hint="eastAsia"/>
-                <w:b/>
-                <w:sz w:val="16"/>
+                <w:sz w:val="18"/>
+              </w:rPr>
+              <w:t xml:space="preserve">지도교수 </w:t>
+            </w:r>
+            <w:r>
+              <w:rPr>
+                <w:sz w:val="18"/>
+              </w:rPr>
+              <w:t xml:space="preserve">- </w:t>
+            </w:r>
+            <w:r>
+              <w:rPr>
+                <w:rFonts w:hint="eastAsia"/>
+                <w:sz w:val="18"/>
               </w:rPr>
               <w:t>팀원</w:t>
             </w:r>
@@ -117,8 +132,7 @@
         </w:tc>
         <w:tc>
           <w:tcPr>
-            <w:tcW w:w="9923" w:type="dxa"/>
-            <w:gridSpan w:val="2"/>
+            <w:tcW w:w="3404" w:type="dxa"/>
             <w:vAlign w:val="center"/>
           </w:tcPr>
           <w:p>
@@ -126,7 +140,7 @@
               <w:spacing w:line="276" w:lineRule="auto"/>
               <w:jc w:val="center"/>
               <w:rPr>
-                <w:b/>
+                <w:rFonts w:hint="eastAsia"/>
                 <w:sz w:val="18"/>
               </w:rPr>
             </w:pPr>
@@ -135,69 +149,52 @@
                 <w:rFonts w:hint="eastAsia"/>
                 <w:sz w:val="18"/>
               </w:rPr>
-              <w:t>김수혁</w:t>
-            </w:r>
-            <w:r>
-              <w:rPr>
-                <w:sz w:val="18"/>
-              </w:rPr>
-              <w:t xml:space="preserve">, </w:t>
+              <w:t xml:space="preserve">공기석 </w:t>
+            </w:r>
+            <w:r>
+              <w:rPr>
+                <w:sz w:val="18"/>
+              </w:rPr>
+              <w:t xml:space="preserve">- </w:t>
             </w:r>
             <w:r>
               <w:rPr>
                 <w:rFonts w:hint="eastAsia"/>
                 <w:sz w:val="18"/>
               </w:rPr>
-              <w:t>김한상,</w:t>
-            </w:r>
-            <w:r>
-              <w:rPr>
-                <w:sz w:val="18"/>
-              </w:rPr>
-              <w:t xml:space="preserve"> </w:t>
-            </w:r>
-            <w:r>
-              <w:rPr>
-                <w:rFonts w:hint="eastAsia"/>
-                <w:sz w:val="18"/>
-              </w:rPr>
-              <w:t>정지윤</w:t>
+              <w:t xml:space="preserve">김수혁 </w:t>
             </w:r>
           </w:p>
         </w:tc>
-      </w:tr>
-      <w:tr>
-        <w:trPr>
-          <w:trHeight w:val="262"/>
-        </w:trPr>
         <w:tc>
           <w:tcPr>
-            <w:tcW w:w="562" w:type="dxa"/>
+            <w:tcW w:w="990" w:type="dxa"/>
+            <w:vMerge w:val="restart"/>
             <w:vAlign w:val="center"/>
           </w:tcPr>
           <w:p>
             <w:pPr>
+              <w:spacing w:line="276" w:lineRule="auto"/>
               <w:jc w:val="center"/>
               <w:rPr>
                 <w:b/>
-                <w:sz w:val="14"/>
-                <w:szCs w:val="24"/>
+                <w:sz w:val="18"/>
               </w:rPr>
             </w:pPr>
             <w:r>
               <w:rPr>
+                <w:rFonts w:hint="eastAsia"/>
                 <w:b/>
-                <w:sz w:val="14"/>
-                <w:szCs w:val="24"/>
-              </w:rPr>
-              <w:t>유사 사례</w:t>
+                <w:sz w:val="18"/>
+              </w:rPr>
+              <w:t>유사사례</w:t>
             </w:r>
           </w:p>
         </w:tc>
         <w:tc>
           <w:tcPr>
-            <w:tcW w:w="9923" w:type="dxa"/>
-            <w:gridSpan w:val="2"/>
+            <w:tcW w:w="4253" w:type="dxa"/>
+            <w:vMerge w:val="restart"/>
             <w:vAlign w:val="center"/>
           </w:tcPr>
           <w:p>
@@ -217,18 +214,15 @@
                 <w:t>Octane Renderer at Unity(Youtube)</w:t>
               </w:r>
             </w:hyperlink>
-            <w:r>
+          </w:p>
+          <w:p>
+            <w:pPr>
+              <w:spacing w:line="276" w:lineRule="auto"/>
+              <w:jc w:val="center"/>
               <w:rPr>
                 <w:sz w:val="16"/>
               </w:rPr>
-              <w:t>,</w:t>
-            </w:r>
-            <w:r>
-              <w:rPr>
-                <w:sz w:val="16"/>
-              </w:rPr>
-              <w:t xml:space="preserve"> </w:t>
-            </w:r>
+            </w:pPr>
             <w:hyperlink r:id="rId8" w:history="1">
               <w:r>
                 <w:rPr>
@@ -239,12 +233,16 @@
                 <w:t>UE4: Reflection Real-Time Ray Tracing Demo</w:t>
               </w:r>
             </w:hyperlink>
-            <w:r>
-              <w:rPr>
+          </w:p>
+          <w:p>
+            <w:pPr>
+              <w:spacing w:line="276" w:lineRule="auto"/>
+              <w:jc w:val="center"/>
+              <w:rPr>
+                <w:rFonts w:hint="eastAsia"/>
                 <w:sz w:val="16"/>
               </w:rPr>
-              <w:t xml:space="preserve">, </w:t>
-            </w:r>
+            </w:pPr>
             <w:hyperlink r:id="rId9" w:history="1">
               <w:r>
                 <w:rPr>
@@ -260,6 +258,96 @@
       </w:tr>
       <w:tr>
         <w:trPr>
+          <w:trHeight w:val="253"/>
+        </w:trPr>
+        <w:tc>
+          <w:tcPr>
+            <w:tcW w:w="1838" w:type="dxa"/>
+            <w:gridSpan w:val="2"/>
+            <w:vMerge/>
+            <w:vAlign w:val="center"/>
+          </w:tcPr>
+          <w:p>
+            <w:pPr>
+              <w:spacing w:line="276" w:lineRule="auto"/>
+              <w:jc w:val="center"/>
+              <w:rPr>
+                <w:rFonts w:hint="eastAsia"/>
+                <w:sz w:val="18"/>
+              </w:rPr>
+            </w:pPr>
+          </w:p>
+        </w:tc>
+        <w:tc>
+          <w:tcPr>
+            <w:tcW w:w="3404" w:type="dxa"/>
+            <w:vAlign w:val="center"/>
+          </w:tcPr>
+          <w:p>
+            <w:pPr>
+              <w:spacing w:line="276" w:lineRule="auto"/>
+              <w:jc w:val="center"/>
+              <w:rPr>
+                <w:rFonts w:hint="eastAsia"/>
+                <w:sz w:val="18"/>
+              </w:rPr>
+            </w:pPr>
+            <w:r>
+              <w:rPr>
+                <w:rFonts w:hint="eastAsia"/>
+                <w:sz w:val="18"/>
+              </w:rPr>
+              <w:t xml:space="preserve">노영주 </w:t>
+            </w:r>
+            <w:r>
+              <w:rPr>
+                <w:sz w:val="18"/>
+              </w:rPr>
+              <w:t xml:space="preserve">- </w:t>
+            </w:r>
+            <w:r>
+              <w:rPr>
+                <w:rFonts w:hint="eastAsia"/>
+                <w:sz w:val="18"/>
+              </w:rPr>
+              <w:t>김한상, 정지윤</w:t>
+            </w:r>
+          </w:p>
+        </w:tc>
+        <w:tc>
+          <w:tcPr>
+            <w:tcW w:w="990" w:type="dxa"/>
+            <w:vMerge/>
+            <w:vAlign w:val="center"/>
+          </w:tcPr>
+          <w:p>
+            <w:pPr>
+              <w:spacing w:line="276" w:lineRule="auto"/>
+              <w:jc w:val="center"/>
+              <w:rPr>
+                <w:rFonts w:hint="eastAsia"/>
+                <w:b/>
+                <w:sz w:val="18"/>
+              </w:rPr>
+            </w:pPr>
+          </w:p>
+        </w:tc>
+        <w:tc>
+          <w:tcPr>
+            <w:tcW w:w="4253" w:type="dxa"/>
+            <w:vMerge/>
+            <w:vAlign w:val="center"/>
+          </w:tcPr>
+          <w:p>
+            <w:pPr>
+              <w:spacing w:line="276" w:lineRule="auto"/>
+              <w:jc w:val="center"/>
+            </w:pPr>
+          </w:p>
+        </w:tc>
+      </w:tr>
+      <w:tr>
+        <w:trPr>
           <w:trHeight w:val="2691"/>
         </w:trPr>
         <w:tc>
@@ -288,7 +376,7 @@
         <w:tc>
           <w:tcPr>
             <w:tcW w:w="9923" w:type="dxa"/>
-            <w:gridSpan w:val="2"/>
+            <w:gridSpan w:val="4"/>
             <w:vAlign w:val="center"/>
           </w:tcPr>
           <w:p>
@@ -369,7 +457,17 @@
                 <w:color w:val="24292E"/>
                 <w:sz w:val="18"/>
               </w:rPr>
-              <w:t xml:space="preserve"> 기법으로 photorealistic image 를 </w:t>
+              <w:t xml:space="preserve"> 기법으로 p</w:t>
+            </w:r>
+            <w:bookmarkStart w:id="0" w:name="_GoBack"/>
+            <w:bookmarkEnd w:id="0"/>
+            <w:r>
+              <w:rPr>
+                <w:rFonts w:asciiTheme="minorHAnsi" w:eastAsiaTheme="minorHAnsi" w:hAnsiTheme="minorHAnsi" w:cs="Segoe UI"/>
+                <w:color w:val="24292E"/>
+                <w:sz w:val="18"/>
+              </w:rPr>
+              <w:t xml:space="preserve">hotorealistic image 를 </w:t>
             </w:r>
             <w:r>
               <w:rPr>
@@ -1019,8 +1117,6 @@
               </w:rPr>
               <w:t>CUDA</w:t>
             </w:r>
-            <w:bookmarkStart w:id="0" w:name="_GoBack"/>
-            <w:bookmarkEnd w:id="0"/>
             <w:r>
               <w:rPr>
                 <w:rFonts w:asciiTheme="minorHAnsi" w:eastAsiaTheme="minorHAnsi" w:hAnsiTheme="minorHAnsi" w:cs="Segoe UI" w:hint="eastAsia"/>
@@ -1300,7 +1396,7 @@
         <w:tc>
           <w:tcPr>
             <w:tcW w:w="6232" w:type="dxa"/>
-            <w:gridSpan w:val="2"/>
+            <w:gridSpan w:val="4"/>
             <w:vAlign w:val="center"/>
           </w:tcPr>
           <w:p>
@@ -1364,7 +1460,7 @@
         <w:tc>
           <w:tcPr>
             <w:tcW w:w="6232" w:type="dxa"/>
-            <w:gridSpan w:val="2"/>
+            <w:gridSpan w:val="4"/>
             <w:vAlign w:val="center"/>
           </w:tcPr>
           <w:p>
@@ -2379,7 +2475,7 @@
 </file>
 
 <file path=customXml/itemProps1.xml><?xml version="1.0" encoding="utf-8"?>
-<ds:datastoreItem xmlns:ds="http://schemas.openxmlformats.org/officeDocument/2006/customXml" ds:itemID="{0A644EEF-9159-43F7-9387-5317B5E5082D}">
+<ds:datastoreItem xmlns:ds="http://schemas.openxmlformats.org/officeDocument/2006/customXml" ds:itemID="{78612A55-1244-40ED-B0D4-BF699A676188}">
   <ds:schemaRefs>
     <ds:schemaRef ds:uri="http://schemas.openxmlformats.org/officeDocument/2006/bibliography"/>
   </ds:schemaRefs>

</xml_diff>

<commit_message>
Update as plain lang, add extended 1pp
</commit_message>
<xml_diff>
--- a/doc/gpu-accel_raytracing_1pp.docx
+++ b/doc/gpu-accel_raytracing_1pp.docx
@@ -140,7 +140,6 @@
               <w:spacing w:line="276" w:lineRule="auto"/>
               <w:jc w:val="center"/>
               <w:rPr>
-                <w:rFonts w:hint="eastAsia"/>
                 <w:sz w:val="18"/>
               </w:rPr>
             </w:pPr>
@@ -239,7 +238,6 @@
               <w:spacing w:line="276" w:lineRule="auto"/>
               <w:jc w:val="center"/>
               <w:rPr>
-                <w:rFonts w:hint="eastAsia"/>
                 <w:sz w:val="16"/>
               </w:rPr>
             </w:pPr>
@@ -272,7 +270,6 @@
               <w:spacing w:line="276" w:lineRule="auto"/>
               <w:jc w:val="center"/>
               <w:rPr>
-                <w:rFonts w:hint="eastAsia"/>
                 <w:sz w:val="18"/>
               </w:rPr>
             </w:pPr>
@@ -288,7 +285,6 @@
               <w:spacing w:line="276" w:lineRule="auto"/>
               <w:jc w:val="center"/>
               <w:rPr>
-                <w:rFonts w:hint="eastAsia"/>
                 <w:sz w:val="18"/>
               </w:rPr>
             </w:pPr>
@@ -325,7 +321,6 @@
               <w:spacing w:line="276" w:lineRule="auto"/>
               <w:jc w:val="center"/>
               <w:rPr>
-                <w:rFonts w:hint="eastAsia"/>
                 <w:b/>
                 <w:sz w:val="18"/>
               </w:rPr>
@@ -391,6 +386,7 @@
                 <w:sz w:val="18"/>
               </w:rPr>
             </w:pPr>
+            <w:bookmarkStart w:id="0" w:name="_GoBack"/>
             <w:r>
               <w:rPr>
                 <w:rFonts w:asciiTheme="minorHAnsi" w:eastAsiaTheme="minorHAnsi" w:hAnsiTheme="minorHAnsi" w:cs="Segoe UI" w:hint="eastAsia"/>
@@ -457,17 +453,7 @@
                 <w:color w:val="24292E"/>
                 <w:sz w:val="18"/>
               </w:rPr>
-              <w:t xml:space="preserve"> 기법으로 p</w:t>
-            </w:r>
-            <w:bookmarkStart w:id="0" w:name="_GoBack"/>
-            <w:bookmarkEnd w:id="0"/>
-            <w:r>
-              <w:rPr>
-                <w:rFonts w:asciiTheme="minorHAnsi" w:eastAsiaTheme="minorHAnsi" w:hAnsiTheme="minorHAnsi" w:cs="Segoe UI"/>
-                <w:color w:val="24292E"/>
-                <w:sz w:val="18"/>
-              </w:rPr>
-              <w:t xml:space="preserve">hotorealistic image 를 </w:t>
+              <w:t xml:space="preserve"> 기법으로 photorealistic image 를 </w:t>
             </w:r>
             <w:r>
               <w:rPr>
@@ -507,7 +493,15 @@
                 <w:color w:val="24292E"/>
                 <w:sz w:val="18"/>
               </w:rPr>
-              <w:t>입니다.</w:t>
+              <w:t>이다</w:t>
+            </w:r>
+            <w:r>
+              <w:rPr>
+                <w:rFonts w:asciiTheme="minorHAnsi" w:eastAsiaTheme="minorHAnsi" w:hAnsiTheme="minorHAnsi" w:cs="Segoe UI" w:hint="eastAsia"/>
+                <w:color w:val="24292E"/>
+                <w:sz w:val="18"/>
+              </w:rPr>
+              <w:t>.</w:t>
             </w:r>
           </w:p>
           <w:p>
@@ -977,7 +971,23 @@
                 <w:color w:val="24292E"/>
                 <w:sz w:val="18"/>
               </w:rPr>
-              <w:t xml:space="preserve"> 학습, 상용 게임 엔진을 어떤 것을 사용할지 결정할 것이 필요합니다.</w:t>
+              <w:t xml:space="preserve"> 학습, 상용 게임 엔진을 어떤 것을 사용할지 결정할 것이 </w:t>
+            </w:r>
+            <w:r>
+              <w:rPr>
+                <w:rFonts w:asciiTheme="minorHAnsi" w:eastAsiaTheme="minorHAnsi" w:hAnsiTheme="minorHAnsi" w:cs="Segoe UI" w:hint="eastAsia"/>
+                <w:color w:val="24292E"/>
+                <w:sz w:val="18"/>
+              </w:rPr>
+              <w:t>필요하다</w:t>
+            </w:r>
+            <w:r>
+              <w:rPr>
+                <w:rFonts w:asciiTheme="minorHAnsi" w:eastAsiaTheme="minorHAnsi" w:hAnsiTheme="minorHAnsi" w:cs="Segoe UI" w:hint="eastAsia"/>
+                <w:color w:val="24292E"/>
+                <w:sz w:val="18"/>
+              </w:rPr>
+              <w:t>.</w:t>
             </w:r>
             <w:r>
               <w:rPr>
@@ -1123,7 +1133,23 @@
                 <w:color w:val="24292E"/>
                 <w:sz w:val="18"/>
               </w:rPr>
-              <w:t>를 사용할 것입니다.</w:t>
+              <w:t xml:space="preserve">를 사용할 </w:t>
+            </w:r>
+            <w:r>
+              <w:rPr>
+                <w:rFonts w:asciiTheme="minorHAnsi" w:eastAsiaTheme="minorHAnsi" w:hAnsiTheme="minorHAnsi" w:cs="Segoe UI" w:hint="eastAsia"/>
+                <w:color w:val="24292E"/>
+                <w:sz w:val="18"/>
+              </w:rPr>
+              <w:t>것이다</w:t>
+            </w:r>
+            <w:r>
+              <w:rPr>
+                <w:rFonts w:asciiTheme="minorHAnsi" w:eastAsiaTheme="minorHAnsi" w:hAnsiTheme="minorHAnsi" w:cs="Segoe UI" w:hint="eastAsia"/>
+                <w:color w:val="24292E"/>
+                <w:sz w:val="18"/>
+              </w:rPr>
+              <w:t>.</w:t>
             </w:r>
             <w:r>
               <w:rPr>
@@ -1171,7 +1197,7 @@
                 <w:color w:val="24292E"/>
                 <w:sz w:val="18"/>
               </w:rPr>
-              <w:t>에 대한 부분이 과제로 남아있습니다.</w:t>
+              <w:t>에 대한 부분이 과제로 남아있다.</w:t>
             </w:r>
             <w:r>
               <w:rPr>
@@ -1219,7 +1245,23 @@
                 <w:color w:val="24292E"/>
                 <w:sz w:val="18"/>
               </w:rPr>
-              <w:t xml:space="preserve"> 예정입니다. </w:t>
+              <w:t xml:space="preserve"> 예정</w:t>
+            </w:r>
+            <w:r>
+              <w:rPr>
+                <w:rFonts w:asciiTheme="minorHAnsi" w:eastAsiaTheme="minorHAnsi" w:hAnsiTheme="minorHAnsi" w:cs="Segoe UI" w:hint="eastAsia"/>
+                <w:color w:val="24292E"/>
+                <w:sz w:val="18"/>
+              </w:rPr>
+              <w:t>이다</w:t>
+            </w:r>
+            <w:r>
+              <w:rPr>
+                <w:rFonts w:asciiTheme="minorHAnsi" w:eastAsiaTheme="minorHAnsi" w:hAnsiTheme="minorHAnsi" w:cs="Segoe UI" w:hint="eastAsia"/>
+                <w:color w:val="24292E"/>
+                <w:sz w:val="18"/>
+              </w:rPr>
+              <w:t xml:space="preserve">. </w:t>
             </w:r>
           </w:p>
           <w:p>
@@ -1384,8 +1426,25 @@
                 <w:color w:val="24292E"/>
                 <w:sz w:val="18"/>
               </w:rPr>
-              <w:t>기법으로 개선할 수 있습니다.</w:t>
-            </w:r>
+              <w:t xml:space="preserve">기법으로 개선할 수 </w:t>
+            </w:r>
+            <w:r>
+              <w:rPr>
+                <w:rFonts w:asciiTheme="minorHAnsi" w:eastAsiaTheme="minorHAnsi" w:hAnsiTheme="minorHAnsi" w:cs="Segoe UI" w:hint="eastAsia"/>
+                <w:color w:val="24292E"/>
+                <w:sz w:val="18"/>
+              </w:rPr>
+              <w:t>있다</w:t>
+            </w:r>
+            <w:r>
+              <w:rPr>
+                <w:rFonts w:asciiTheme="minorHAnsi" w:eastAsiaTheme="minorHAnsi" w:hAnsiTheme="minorHAnsi" w:cs="Segoe UI" w:hint="eastAsia"/>
+                <w:color w:val="24292E"/>
+                <w:sz w:val="18"/>
+              </w:rPr>
+              <w:t>.</w:t>
+            </w:r>
+            <w:bookmarkEnd w:id="0"/>
           </w:p>
         </w:tc>
       </w:tr>
@@ -2475,7 +2534,7 @@
 </file>
 
 <file path=customXml/itemProps1.xml><?xml version="1.0" encoding="utf-8"?>
-<ds:datastoreItem xmlns:ds="http://schemas.openxmlformats.org/officeDocument/2006/customXml" ds:itemID="{78612A55-1244-40ED-B0D4-BF699A676188}">
+<ds:datastoreItem xmlns:ds="http://schemas.openxmlformats.org/officeDocument/2006/customXml" ds:itemID="{5137FD45-5D94-4029-B1D7-5B27983862B4}">
   <ds:schemaRefs>
     <ds:schemaRef ds:uri="http://schemas.openxmlformats.org/officeDocument/2006/bibliography"/>
   </ds:schemaRefs>

</xml_diff>